<commit_message>
Added to script and powerpoint with other methods of similarity
</commit_message>
<xml_diff>
--- a/Documentation/Script.docx
+++ b/Documentation/Script.docx
@@ -9,15 +9,7 @@
     </w:p>
     <w:p>
       <w:r>
-        <w:t xml:space="preserve">Hello, this is my presentation on my work on the python chatbot produced for the data mining and foundations of AI. Il </w:t>
-      </w:r>
-      <w:proofErr w:type="gramStart"/>
-      <w:r>
-        <w:t>get</w:t>
-      </w:r>
-      <w:proofErr w:type="gramEnd"/>
-      <w:r>
-        <w:t xml:space="preserve"> right into it.</w:t>
+        <w:t>Hello, this is my presentation on my work on the python chatbot produced for the data mining and foundations of AI. Il get right into it.</w:t>
       </w:r>
     </w:p>
     <w:p>
@@ -133,13 +125,8 @@
       </w:r>
     </w:p>
     <w:p>
-      <w:proofErr w:type="spellStart"/>
-      <w:r>
-        <w:t>Its</w:t>
-      </w:r>
-      <w:proofErr w:type="spellEnd"/>
-      <w:r>
-        <w:t xml:space="preserve"> at this point I should note the approach I took to this assignment – Instead of the more traditional approach of conducting data analysis followed by building a model, I took these steps in reverse. This was because at this stage of development I was still unsure what approach to take, and therefore wanted to find </w:t>
+      <w:r>
+        <w:t xml:space="preserve">Its at this point I should note the approach I took to this assignment – Instead of the more traditional approach of conducting data analysis followed by building a model, I took these steps in reverse. This was because at this stage of development I was still unsure what approach to take, and therefore wanted to find </w:t>
       </w:r>
       <w:r>
         <w:t>a good option</w:t>
@@ -181,15 +168,7 @@
     </w:p>
     <w:p>
       <w:r>
-        <w:t xml:space="preserve">I also just want to note on this slide that the images may appeared doctored, and </w:t>
-      </w:r>
-      <w:proofErr w:type="gramStart"/>
-      <w:r>
-        <w:t>that’s</w:t>
-      </w:r>
-      <w:proofErr w:type="gramEnd"/>
-      <w:r>
-        <w:t xml:space="preserve"> because while taking screenshots I accidentally had the software to report similarity in decimal form, so I just quickly removed the decimal point from the outputs for these images.</w:t>
+        <w:t>I also just want to note on this slide that the images may appeared doctored, and that’s because while taking screenshots I accidentally had the software to report similarity in decimal form, so I just quickly removed the decimal point from the outputs for these images.</w:t>
       </w:r>
     </w:p>
     <w:p>
@@ -217,13 +196,8 @@
       <w:r>
         <w:t xml:space="preserve">Up until this point I had been using the small language file, which worked fine with the manually created 30 question </w:t>
       </w:r>
-      <w:proofErr w:type="gramStart"/>
-      <w:r>
-        <w:t>test</w:t>
-      </w:r>
-      <w:proofErr w:type="gramEnd"/>
-      <w:r>
-        <w:t>, but for a more varied set, the limited small dataset proved incapable. After instead switching the model to use the large dataset, the results were immediately noticeable – the accuracy almost doubled. Hence, from this point onwards all models used the large language file.</w:t>
+      <w:r>
+        <w:t>test, but for a more varied set, the limited small dataset proved incapable. After instead switching the model to use the large dataset, the results were immediately noticeable – the accuracy almost doubled. Hence, from this point onwards all models used the large language file.</w:t>
       </w:r>
     </w:p>
     <w:p>
@@ -283,15 +257,7 @@
     </w:p>
     <w:p>
       <w:r>
-        <w:t xml:space="preserve">This allowed me to move to the next stage of the model. Noticing that the model was fairly simple as is, only taking an input and matching it to a topic, and having no concept of conversation, I decided to improve the model by giving it more personality. The SpacyTextBlob library is a library that adds a component to the spacy pipeline – training it to recognise two aspects, </w:t>
-      </w:r>
-      <w:proofErr w:type="gramStart"/>
-      <w:r>
-        <w:t>polarity</w:t>
-      </w:r>
-      <w:proofErr w:type="gramEnd"/>
-      <w:r>
-        <w:t xml:space="preserve"> and objectivity</w:t>
+        <w:t>This allowed me to move to the next stage of the model. Noticing that the model was fairly simple as is, only taking an input and matching it to a topic, and having no concept of conversation, I decided to improve the model by giving it more personality. The SpacyTextBlob library is a library that adds a component to the spacy pipeline – training it to recognise two aspects, polarity and objectivity</w:t>
       </w:r>
       <w:r>
         <w:t>. In this context, polarity refers to the sentiment of the input, how positive or negative the input is, whereas objectivity refers to how specialised a question is – is the input a general question or a specific request?</w:t>
@@ -307,39 +273,7 @@
         <w:t xml:space="preserve">Once incorporated onto the pipeline, I used these stats to construct a sentence building </w:t>
       </w:r>
       <w:r>
-        <w:t>function. Simply, based on the polarity of an input, a different prefix for the input would be chosen – such as “</w:t>
-      </w:r>
-      <w:proofErr w:type="spellStart"/>
-      <w:r>
-        <w:t>Im</w:t>
-      </w:r>
-      <w:proofErr w:type="spellEnd"/>
-      <w:r>
-        <w:t xml:space="preserve"> sorry to hear </w:t>
-      </w:r>
-      <w:proofErr w:type="spellStart"/>
-      <w:r>
-        <w:t>youre</w:t>
-      </w:r>
-      <w:proofErr w:type="spellEnd"/>
-      <w:r>
-        <w:t xml:space="preserve"> having problems” if the input is toned negatively. Then, based on how objective a query was, a different response to the topic would be chosen – if a user asked an objective question, </w:t>
-      </w:r>
-      <w:proofErr w:type="spellStart"/>
-      <w:r>
-        <w:t>theyd</w:t>
-      </w:r>
-      <w:proofErr w:type="spellEnd"/>
-      <w:r>
-        <w:t xml:space="preserve"> be pointed to the FAQ, whereas if they asked a subjective </w:t>
-      </w:r>
-      <w:proofErr w:type="gramStart"/>
-      <w:r>
-        <w:t>question</w:t>
-      </w:r>
-      <w:proofErr w:type="gramEnd"/>
-      <w:r>
-        <w:t xml:space="preserve"> they would receive the opportunity to speak to a human operator to ask their particular question.</w:t>
+        <w:t>function. Simply, based on the polarity of an input, a different prefix for the input would be chosen – such as “Im sorry to hear youre having problems” if the input is toned negatively. Then, based on how objective a query was, a different response to the topic would be chosen – if a user asked an objective question, theyd be pointed to the FAQ, whereas if they asked a subjective question they would receive the opportunity to speak to a human operator to ask their particular question.</w:t>
       </w:r>
     </w:p>
     <w:p>
@@ -349,15 +283,7 @@
     </w:p>
     <w:p>
       <w:r>
-        <w:t xml:space="preserve">With the model reaching a stage I was happy </w:t>
-      </w:r>
-      <w:proofErr w:type="gramStart"/>
-      <w:r>
-        <w:t>with,</w:t>
-      </w:r>
-      <w:proofErr w:type="gramEnd"/>
-      <w:r>
-        <w:t xml:space="preserve"> I then turned my focus to the data input. </w:t>
+        <w:t xml:space="preserve">With the model reaching a stage I was happy with, I then turned my focus to the data input. </w:t>
       </w:r>
     </w:p>
     <w:p>
@@ -367,15 +293,7 @@
     </w:p>
     <w:p>
       <w:r>
-        <w:t xml:space="preserve">The biggest problem with the system </w:t>
-      </w:r>
-      <w:proofErr w:type="spellStart"/>
-      <w:r>
-        <w:t>thusfar</w:t>
-      </w:r>
-      <w:proofErr w:type="spellEnd"/>
-      <w:r>
-        <w:t xml:space="preserve"> has been the datasets – which have either been manually created or manually given a topic. Either way, both approaches meant that the training data was both small and biased towards my own thoughts. </w:t>
+        <w:t xml:space="preserve">The biggest problem with the system thusfar has been the datasets – which have either been manually created or manually given a topic. Either way, both approaches meant that the training data was both small and biased towards my own thoughts. </w:t>
       </w:r>
       <w:r>
         <w:t>To properly create the model, I needed a dataset that had the two key components needed by the system – a topic and the text relating to said topic.</w:t>
@@ -394,26 +312,10 @@
         <w:t>people’s</w:t>
       </w:r>
       <w:r>
-        <w:t xml:space="preserve"> questions, but most notably, it requires a user to submit </w:t>
-      </w:r>
-      <w:proofErr w:type="spellStart"/>
-      <w:r>
-        <w:t>atleast</w:t>
-      </w:r>
-      <w:proofErr w:type="spellEnd"/>
-      <w:r>
-        <w:t xml:space="preserve"> three </w:t>
-      </w:r>
-      <w:r>
-        <w:t xml:space="preserve">“tags”, dictating the topic of their question. If I could acquire this data, </w:t>
-      </w:r>
-      <w:proofErr w:type="gramStart"/>
-      <w:r>
-        <w:t>I’d</w:t>
-      </w:r>
-      <w:proofErr w:type="gramEnd"/>
-      <w:r>
-        <w:t xml:space="preserve"> have access to thousands of data points – each with their own topic and text.</w:t>
+        <w:t xml:space="preserve"> questions, but most notably, it requires a user to submit atleast three </w:t>
+      </w:r>
+      <w:r>
+        <w:t>“tags”, dictating the topic of their question. If I could acquire this data, I’d have access to thousands of data points – each with their own topic and text.</w:t>
       </w:r>
     </w:p>
     <w:p>
@@ -484,15 +386,7 @@
     </w:p>
     <w:p>
       <w:r>
-        <w:t xml:space="preserve">One other thing </w:t>
-      </w:r>
-      <w:proofErr w:type="gramStart"/>
-      <w:r>
-        <w:t>I’d</w:t>
-      </w:r>
-      <w:proofErr w:type="gramEnd"/>
-      <w:r>
-        <w:t xml:space="preserve"> like to note about the accuracy of the system is that</w:t>
+        <w:t>One other thing I’d like to note about the accuracy of the system is that</w:t>
       </w:r>
       <w:r>
         <w:t xml:space="preserve"> </w:t>
@@ -519,6 +413,51 @@
         <w:t xml:space="preserve"> approximately 81%</w:t>
       </w:r>
     </w:p>
+    <w:p>
+      <w:r>
+        <w:t>Slide2</w:t>
+      </w:r>
+      <w:r>
+        <w:t>3</w:t>
+      </w:r>
+    </w:p>
+    <w:p>
+      <w:r>
+        <w:t xml:space="preserve">While up until this point the model has relied on cosine similarity, it is important to note that other methods of computing similarity do exist. Two other common similarity algorithms, Euclidean distance and Pearson coefficient, were implemented to compare the effectiveness of each algorithm in terms of both accuracy and </w:t>
+      </w:r>
+      <w:r>
+        <w:t>time cost</w:t>
+      </w:r>
+      <w:r>
+        <w:t>.</w:t>
+      </w:r>
+    </w:p>
+    <w:p>
+      <w:r>
+        <w:t>As can be seen in the attached diagram, each algorithm produced roughly the same results, with insignificant differences in accuracy and time</w:t>
+      </w:r>
+      <w:r>
+        <w:t xml:space="preserve">. </w:t>
+      </w:r>
+      <w:r>
+        <w:t>The only remotely notable difference is that the Euclidean algorithm seems to compute faster, while the Pearson algorithm usually takes slightly more time, but these differences are so incredibly minute that there isn’t any particular reason to use one algorithm over the other – and so the final version of the model uses cosine as it is the algorithm I am personally most familiar with.</w:t>
+      </w:r>
+    </w:p>
+    <w:p>
+      <w:r>
+        <w:t>Slide24</w:t>
+      </w:r>
+    </w:p>
+    <w:p>
+      <w:r>
+        <w:lastRenderedPageBreak/>
+        <w:t xml:space="preserve">Thanks for </w:t>
+      </w:r>
+      <w:r>
+        <w:t>your time</w:t>
+      </w:r>
+    </w:p>
+    <w:p/>
     <w:sectPr>
       <w:pgSz w:w="11906" w:h="16838"/>
       <w:pgMar w:top="1440" w:right="1440" w:bottom="1440" w:left="1440" w:header="708" w:footer="708" w:gutter="0"/>

</xml_diff>

<commit_message>
Added to presentation and readme. ready for first submission
</commit_message>
<xml_diff>
--- a/Documentation/Script.docx
+++ b/Documentation/Script.docx
@@ -143,8 +143,13 @@
       </w:r>
     </w:p>
     <w:p>
-      <w:r>
-        <w:t xml:space="preserve">Its at this point I should note the </w:t>
+      <w:proofErr w:type="spellStart"/>
+      <w:r>
+        <w:t>Its</w:t>
+      </w:r>
+      <w:proofErr w:type="spellEnd"/>
+      <w:r>
+        <w:t xml:space="preserve"> at this point I should note the </w:t>
       </w:r>
       <w:r>
         <w:t>direction</w:t>
@@ -342,7 +347,31 @@
         <w:t>output</w:t>
       </w:r>
       <w:r>
-        <w:t xml:space="preserve"> would be chosen – such as “Im sorry to hear youre having problems” if the input is toned negatively. Then, based on how objective a query was, a different response to the topic would be chosen – if a user asked an objective question, theyd be pointed to the FAQ, whereas if they asked a subjective question they would receive the opportunity to speak to a human operator to ask their particular question.</w:t>
+        <w:t xml:space="preserve"> would be chosen – such as “</w:t>
+      </w:r>
+      <w:proofErr w:type="spellStart"/>
+      <w:r>
+        <w:t>Im</w:t>
+      </w:r>
+      <w:proofErr w:type="spellEnd"/>
+      <w:r>
+        <w:t xml:space="preserve"> sorry to hear </w:t>
+      </w:r>
+      <w:proofErr w:type="spellStart"/>
+      <w:r>
+        <w:t>youre</w:t>
+      </w:r>
+      <w:proofErr w:type="spellEnd"/>
+      <w:r>
+        <w:t xml:space="preserve"> having problems” if the input is toned negatively. Then, based on how objective a query was, a different response to the topic would be chosen – if a user asked an objective question, </w:t>
+      </w:r>
+      <w:proofErr w:type="spellStart"/>
+      <w:r>
+        <w:t>theyd</w:t>
+      </w:r>
+      <w:proofErr w:type="spellEnd"/>
+      <w:r>
+        <w:t xml:space="preserve"> be pointed to the FAQ, whereas if they asked a subjective question they would receive the opportunity to speak to a human operator to ask their particular question.</w:t>
       </w:r>
     </w:p>
     <w:p>
@@ -368,7 +397,15 @@
     </w:p>
     <w:p>
       <w:r>
-        <w:t xml:space="preserve">The biggest problem with the system thusfar has been the datasets – which have either been manually created or manually given a topic. Either way, both approaches meant that the training data was both small and biased towards my own thoughts. </w:t>
+        <w:t xml:space="preserve">The biggest problem with the system </w:t>
+      </w:r>
+      <w:proofErr w:type="spellStart"/>
+      <w:r>
+        <w:t>thusfar</w:t>
+      </w:r>
+      <w:proofErr w:type="spellEnd"/>
+      <w:r>
+        <w:t xml:space="preserve"> has been the datasets – which have either been manually created or manually given a topic. Either way, both approaches meant that the training data was both small and biased towards my own thoughts. </w:t>
       </w:r>
       <w:r>
         <w:t>To properly create the model, I needed a</w:t>
@@ -399,7 +436,15 @@
         <w:t>importantly for this project</w:t>
       </w:r>
       <w:r>
-        <w:t xml:space="preserve">, it requires a user to submit atleast three </w:t>
+        <w:t xml:space="preserve">, it requires a user to submit </w:t>
+      </w:r>
+      <w:proofErr w:type="spellStart"/>
+      <w:r>
+        <w:t>atleast</w:t>
+      </w:r>
+      <w:proofErr w:type="spellEnd"/>
+      <w:r>
+        <w:t xml:space="preserve"> three </w:t>
       </w:r>
       <w:r>
         <w:t>“tags”, dictating the topic of their question. If I could acquire this data, I’d have access to thousands of data points – each with their own topic and text.</w:t>
@@ -541,6 +586,51 @@
     <w:p>
       <w:r>
         <w:lastRenderedPageBreak/>
+        <w:t xml:space="preserve">So, overall, I believe the project has been completely successfully. The software is able to categorise inputs consistently and respond appropriately – even to the extent where it tailors the response to the tone of the question. </w:t>
+      </w:r>
+      <w:r>
+        <w:t xml:space="preserve">This meets all of my expectations – even reaching higher performance strength than I had initially desired. </w:t>
+      </w:r>
+    </w:p>
+    <w:p>
+      <w:r>
+        <w:t xml:space="preserve">However, there are some aspects I’m not entirely pleased with. The similarity approach works fine when provided with inputs referring to an expected topic, but struggles to handle invalid questions. </w:t>
+      </w:r>
+      <w:r>
+        <w:t>As I’ve detailed on this slide, I’d like to have improved this by adding a second “layer” of AI – something to take a more logic-based approach to filter out erroneous inputs. This isn’t to say the similarity approach would be discarded entirely, I’m incredibly pleased with how it performed, but rather that it’d only be used after a preliminary evaluation step was completed.</w:t>
+      </w:r>
+    </w:p>
+    <w:p>
+      <w:r>
+        <w:t>Slide25</w:t>
+      </w:r>
+    </w:p>
+    <w:p>
+      <w:r>
+        <w:t>On the topic of similarity, I think the results of this project prove its viability as a mechanism for creating retrieval chatbots.</w:t>
+      </w:r>
+      <w:r>
+        <w:t xml:space="preserve"> The simple model I’ve produced here only serves as a “redirection” system – pointing users where they need to go, but a model with more training data could be built like an expert system in order to create a conversational model. For example, when the AI interpreted a topic as “loans”, it could then begin checking for a new set of topics – such as “student loans” or “mortgages” or similar – eventually producing a simple conversational chatbot AI. </w:t>
+      </w:r>
+    </w:p>
+    <w:p>
+      <w:r>
+        <w:t xml:space="preserve">This no doubt would require a lot more work and specialised training data – much more than could be collected from just pulling questions from a website – and so I think </w:t>
+      </w:r>
+      <w:r>
+        <w:t>given these limitations the produced artefact more than fulfils the objectives – but it is interesting to note how this technology could be expanded upon for future models.</w:t>
+      </w:r>
+    </w:p>
+    <w:p>
+      <w:r>
+        <w:t>Slide2</w:t>
+      </w:r>
+      <w:r>
+        <w:t>6</w:t>
+      </w:r>
+    </w:p>
+    <w:p>
+      <w:r>
         <w:t xml:space="preserve">Thanks for </w:t>
       </w:r>
       <w:r>

</xml_diff>